<commit_message>
Adição da pauta da reunião com mais detalhes
</commit_message>
<xml_diff>
--- a/Burocrático/Alteracoes.docx
+++ b/Burocrático/Alteracoes.docx
@@ -52,7 +52,18 @@
           <w:szCs w:val="24"/>
           <w:lang w:val="pt-PT"/>
         </w:rPr>
-        <w:t>Instalação um sistema de abertura da porta com trava elétrica.</w:t>
+        <w:t>Instalação um sistema de abertura da porta com tranca</w:t>
+      </w:r>
+      <w:bookmarkStart w:id="0" w:name="_GoBack"/>
+      <w:bookmarkEnd w:id="0"/>
+      <w:r>
+        <w:rPr>
+          <w:rFonts w:hint="default" w:ascii="Arial" w:hAnsi="Arial" w:cs="Arial"/>
+          <w:sz w:val="24"/>
+          <w:szCs w:val="24"/>
+          <w:lang w:val="pt-PT"/>
+        </w:rPr>
+        <w:t>a elétrica.</w:t>
       </w:r>
     </w:p>
     <w:p>
@@ -82,6 +93,7 @@
     <w:p>
       <w:pPr>
         <w:numPr>
+          <w:ilvl w:val="0"/>
           <w:numId w:val="0"/>
         </w:numPr>
         <w:rPr>
@@ -95,6 +107,7 @@
     <w:p>
       <w:pPr>
         <w:numPr>
+          <w:ilvl w:val="0"/>
           <w:numId w:val="0"/>
         </w:numPr>
         <w:rPr>
@@ -117,6 +130,7 @@
     <w:p>
       <w:pPr>
         <w:numPr>
+          <w:ilvl w:val="0"/>
           <w:numId w:val="0"/>
         </w:numPr>
         <w:rPr>
@@ -148,18 +162,7 @@
           <w:szCs w:val="24"/>
           <w:lang w:val="pt-PT"/>
         </w:rPr>
-        <w:t>Uso de uma trava elétrica abrível por m</w:t>
-      </w:r>
-      <w:bookmarkStart w:id="0" w:name="_GoBack"/>
-      <w:bookmarkEnd w:id="0"/>
-      <w:r>
-        <w:rPr>
-          <w:rFonts w:hint="default" w:ascii="Arial" w:hAnsi="Arial" w:cs="Arial"/>
-          <w:sz w:val="24"/>
-          <w:szCs w:val="24"/>
-          <w:lang w:val="pt-PT"/>
-        </w:rPr>
-        <w:t>eio de cartão RFID ou de chave.</w:t>
+        <w:t>Uso de uma tranca elétrica abrível por meio de cartão RFID ou de chave.</w:t>
       </w:r>
     </w:p>
     <w:p>
@@ -183,21 +186,13 @@
           <w:szCs w:val="24"/>
           <w:lang w:val="pt-PT"/>
         </w:rPr>
-        <w:t>Em caso de queda de energia, a parte elétrica estará desati</w:t>
+        <w:t>Em caso de queda de energia, a parte elétrica estará desativada, e a porta volta a ser acessível apenas por meio de chave.</w:t>
       </w:r>
-      <w:r>
-        <w:rPr>
-          <w:rFonts w:hint="default" w:ascii="Arial" w:hAnsi="Arial" w:cs="Arial"/>
-          <w:sz w:val="24"/>
-          <w:szCs w:val="24"/>
-          <w:lang w:val="pt-PT"/>
-        </w:rPr>
-        <w:t>vada, e a porta volta a ser acessível apenas por meio de chave.</w:t>
-      </w:r>
     </w:p>
     <w:p>
       <w:pPr>
         <w:numPr>
+          <w:ilvl w:val="0"/>
           <w:numId w:val="0"/>
         </w:numPr>
         <w:ind w:leftChars="0"/>
@@ -208,6 +203,30 @@
           <w:lang w:val="en-US"/>
         </w:rPr>
       </w:pPr>
+    </w:p>
+    <w:p>
+      <w:pPr>
+        <w:numPr>
+          <w:ilvl w:val="0"/>
+          <w:numId w:val="0"/>
+        </w:numPr>
+        <w:ind w:leftChars="0"/>
+        <w:rPr>
+          <w:rFonts w:hint="default" w:ascii="Arial" w:hAnsi="Arial" w:cs="Arial"/>
+          <w:sz w:val="24"/>
+          <w:szCs w:val="24"/>
+          <w:lang w:val="pt-PT"/>
+        </w:rPr>
+      </w:pPr>
+      <w:r>
+        <w:rPr>
+          <w:rFonts w:hint="default" w:ascii="Arial" w:hAnsi="Arial" w:cs="Arial"/>
+          <w:sz w:val="24"/>
+          <w:szCs w:val="24"/>
+          <w:lang w:val="pt-PT"/>
+        </w:rPr>
+        <w:t>À respeito da trancaa elérica</w:t>
+      </w:r>
     </w:p>
     <w:sectPr>
       <w:pgSz w:w="11906" w:h="16838"/>

</xml_diff>